<commit_message>
Revert "Project summery: corrections"
This reverts commit f0ee18b513f328cf1993d79c9787021ee0908d7d.
</commit_message>
<xml_diff>
--- a/FreddyKruegerTeamworkSummary.docx
+++ b/FreddyKruegerTeamworkSummary.docx
@@ -522,15 +522,15 @@
         </w:rPr>
         <w:t>(</w:t>
       </w:r>
-      <w:r>
-        <w:rPr>
-          <w:sz w:val="26"/>
-          <w:szCs w:val="26"/>
-        </w:rPr>
-        <w:t>StefanPopgeorgiev</w:t>
-      </w:r>
-      <w:bookmarkStart w:id="0" w:name="_GoBack"/>
-      <w:bookmarkEnd w:id="0"/>
+      <w:proofErr w:type="spellStart"/>
+      <w:r>
+        <w:rPr>
+          <w:sz w:val="26"/>
+          <w:szCs w:val="26"/>
+        </w:rPr>
+        <w:t>StefanPopgeorgi</w:t>
+      </w:r>
+      <w:proofErr w:type="spellEnd"/>
       <w:r>
         <w:rPr>
           <w:sz w:val="26"/>
@@ -1137,6 +1137,8 @@
         </w:rPr>
         <w:t xml:space="preserve"> parts of the code</w:t>
       </w:r>
+      <w:bookmarkStart w:id="0" w:name="_GoBack"/>
+      <w:bookmarkEnd w:id="0"/>
       <w:r>
         <w:rPr>
           <w:sz w:val="26"/>
@@ -3468,7 +3470,7 @@
 </file>
 
 <file path=customXml/itemProps1.xml><?xml version="1.0" encoding="utf-8"?>
-<ds:datastoreItem xmlns:ds="http://schemas.openxmlformats.org/officeDocument/2006/customXml" ds:itemID="{AC09D41E-E98B-47C9-A343-C1E98390EA56}">
+<ds:datastoreItem xmlns:ds="http://schemas.openxmlformats.org/officeDocument/2006/customXml" ds:itemID="{55684824-6B5A-4B6B-9A52-785FE6DB2CE9}">
   <ds:schemaRefs>
     <ds:schemaRef ds:uri="http://schemas.openxmlformats.org/officeDocument/2006/bibliography"/>
   </ds:schemaRefs>

</xml_diff>

<commit_message>
Project summary in pdf format
</commit_message>
<xml_diff>
--- a/FreddyKruegerTeamworkSummary.docx
+++ b/FreddyKruegerTeamworkSummary.docx
@@ -522,6 +522,7 @@
         </w:rPr>
         <w:t>(</w:t>
       </w:r>
+      <w:proofErr w:type="spellStart"/>
       <w:r>
         <w:rPr>
           <w:sz w:val="26"/>
@@ -529,8 +530,7 @@
         </w:rPr>
         <w:t>StefanPopgeorgiev</w:t>
       </w:r>
-      <w:bookmarkStart w:id="0" w:name="_GoBack"/>
-      <w:bookmarkEnd w:id="0"/>
+      <w:proofErr w:type="spellEnd"/>
       <w:r>
         <w:rPr>
           <w:sz w:val="26"/>
@@ -944,6 +944,8 @@
           <w:szCs w:val="26"/>
         </w:rPr>
       </w:pPr>
+      <w:bookmarkStart w:id="0" w:name="_GoBack"/>
+      <w:bookmarkEnd w:id="0"/>
     </w:p>
     <w:p>
       <w:pPr>
@@ -1304,11 +1306,14 @@
     </w:pPr>
     <w:proofErr w:type="spellStart"/>
     <w:r>
-      <w:t>Telerik</w:t>
+      <w:t>Tele</w:t>
+    </w:r>
+    <w:r>
+      <w:t>rik</w:t>
     </w:r>
     <w:proofErr w:type="spellEnd"/>
     <w:r>
-      <w:t xml:space="preserve"> Academy teamwork assignment.</w:t>
+      <w:t xml:space="preserve"> Academy teamwork assignment</w:t>
     </w:r>
   </w:p>
 </w:ftr>
@@ -3468,7 +3473,7 @@
 </file>
 
 <file path=customXml/itemProps1.xml><?xml version="1.0" encoding="utf-8"?>
-<ds:datastoreItem xmlns:ds="http://schemas.openxmlformats.org/officeDocument/2006/customXml" ds:itemID="{AC09D41E-E98B-47C9-A343-C1E98390EA56}">
+<ds:datastoreItem xmlns:ds="http://schemas.openxmlformats.org/officeDocument/2006/customXml" ds:itemID="{0FBB2070-A8EF-4E62-88B8-652103C753AB}">
   <ds:schemaRefs>
     <ds:schemaRef ds:uri="http://schemas.openxmlformats.org/officeDocument/2006/bibliography"/>
   </ds:schemaRefs>

</xml_diff>